<commit_message>
Testing for new Fibonacci program
</commit_message>
<xml_diff>
--- a/8bit_design/8bit-CPU.docx
+++ b/8bit_design/8bit-CPU.docx
@@ -3653,7 +3653,6 @@
                     <w:p>
                       <w:pPr>
                         <w:rPr>
-                          <w:rFonts w:hint="eastAsia"/>
                           <w:lang w:val="en-US"/>
                         </w:rPr>
                       </w:pPr>
@@ -6302,11 +6301,7 @@
           </mc:Choice>
           <mc:Fallback>
             <w:pict>
-              <v:shapetype w14:anchorId="656D0E3A" id="_x0000_t202" coordsize="21600,21600" o:spt="202" path="m,l,21600r21600,l21600,xe">
-                <v:stroke joinstyle="miter"/>
-                <v:path gradientshapeok="t" o:connecttype="rect"/>
-              </v:shapetype>
-              <v:shape id="_x0000_s1029" type="#_x0000_t202" style="width:391.55pt;height:359.4pt;visibility:visible;mso-wrap-style:square;mso-left-percent:-10001;mso-top-percent:-10001;mso-position-horizontal:absolute;mso-position-horizontal-relative:char;mso-position-vertical:absolute;mso-position-vertical-relative:line;mso-left-percent:-10001;mso-top-percent:-10001;v-text-anchor:top" o:gfxdata="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" fillcolor="white [3201]" strokeweight=".5pt">
+              <v:shape w14:anchorId="656D0E3A" id="_x0000_s1029" type="#_x0000_t202" style="width:391.55pt;height:359.4pt;visibility:visible;mso-wrap-style:square;mso-left-percent:-10001;mso-top-percent:-10001;mso-position-horizontal:absolute;mso-position-horizontal-relative:char;mso-position-vertical:absolute;mso-position-vertical-relative:line;mso-left-percent:-10001;mso-top-percent:-10001;v-text-anchor:top" o:gfxdata="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" fillcolor="white [3201]" strokeweight=".5pt">
                 <v:textbox>
                   <w:txbxContent>
                     <w:p>
@@ -8032,7 +8027,7 @@
                               <w:rPr>
                                 <w:lang w:val="en-US"/>
                               </w:rPr>
-                              <w:t>R1=a</w:t>
+                              <w:t>R1 = 1</w:t>
                             </w:r>
                           </w:p>
                           <w:p>
@@ -8046,7 +8041,7 @@
                               <w:rPr>
                                 <w:lang w:val="en-US"/>
                               </w:rPr>
-                              <w:t>R0=R1</w:t>
+                              <w:t>R0 = R1</w:t>
                             </w:r>
                           </w:p>
                           <w:p>
@@ -8060,7 +8055,31 @@
                               <w:rPr>
                                 <w:lang w:val="en-US"/>
                               </w:rPr>
-                              <w:t>R1= 0</w:t>
+                              <w:t>R1</w:t>
+                            </w:r>
+                            <w:r>
+                              <w:rPr>
+                                <w:lang w:val="en-US"/>
+                              </w:rPr>
+                              <w:t xml:space="preserve"> </w:t>
+                            </w:r>
+                            <w:r>
+                              <w:rPr>
+                                <w:lang w:val="en-US"/>
+                              </w:rPr>
+                              <w:t>=</w:t>
+                            </w:r>
+                            <w:r>
+                              <w:rPr>
+                                <w:lang w:val="en-US"/>
+                              </w:rPr>
+                              <w:t xml:space="preserve"> </w:t>
+                            </w:r>
+                            <w:r>
+                              <w:rPr>
+                                <w:lang w:val="en-US"/>
+                              </w:rPr>
+                              <w:t>a</w:t>
                             </w:r>
                           </w:p>
                           <w:p>
@@ -8074,7 +8093,78 @@
                               <w:rPr>
                                 <w:lang w:val="en-US"/>
                               </w:rPr>
-                              <w:t xml:space="preserve">R0 = R1 + R0 </w:t>
+                              <w:t>M[R1] = R0</w:t>
+                            </w:r>
+                            <w:r>
+                              <w:rPr>
+                                <w:lang w:val="en-US"/>
+                              </w:rPr>
+                              <w:t xml:space="preserve"> </w:t>
+                            </w:r>
+                            <w:r>
+                              <w:rPr>
+                                <w:color w:val="538135" w:themeColor="accent6" w:themeShade="BF"/>
+                                <w:lang w:val="en-US"/>
+                              </w:rPr>
+                              <w:t xml:space="preserve"># </w:t>
+                            </w:r>
+                            <w:proofErr w:type="gramStart"/>
+                            <w:r>
+                              <w:rPr>
+                                <w:color w:val="538135" w:themeColor="accent6" w:themeShade="BF"/>
+                                <w:lang w:val="en-US"/>
+                              </w:rPr>
+                              <w:t>a[</w:t>
+                            </w:r>
+                            <w:proofErr w:type="gramEnd"/>
+                            <w:r>
+                              <w:rPr>
+                                <w:color w:val="538135" w:themeColor="accent6" w:themeShade="BF"/>
+                                <w:lang w:val="en-US"/>
+                              </w:rPr>
+                              <w:t>0]=1</w:t>
+                            </w:r>
+                          </w:p>
+                          <w:p>
+                            <w:pPr>
+                              <w:jc w:val="both"/>
+                              <w:rPr>
+                                <w:lang w:val="en-US"/>
+                              </w:rPr>
+                            </w:pPr>
+                            <w:r>
+                              <w:rPr>
+                                <w:lang w:val="en-US"/>
+                              </w:rPr>
+                              <w:t>R0 = R1</w:t>
+                            </w:r>
+                          </w:p>
+                          <w:p>
+                            <w:pPr>
+                              <w:jc w:val="both"/>
+                              <w:rPr>
+                                <w:lang w:val="en-US"/>
+                              </w:rPr>
+                            </w:pPr>
+                            <w:r>
+                              <w:rPr>
+                                <w:lang w:val="en-US"/>
+                              </w:rPr>
+                              <w:t>R1 = 1</w:t>
+                            </w:r>
+                          </w:p>
+                          <w:p>
+                            <w:pPr>
+                              <w:jc w:val="both"/>
+                              <w:rPr>
+                                <w:lang w:val="en-US"/>
+                              </w:rPr>
+                            </w:pPr>
+                            <w:r>
+                              <w:rPr>
+                                <w:lang w:val="en-US"/>
+                              </w:rPr>
+                              <w:t xml:space="preserve">R0 = R0 + R1 </w:t>
                             </w:r>
                           </w:p>
                           <w:p>
@@ -8109,6 +8199,7 @@
                             <w:pPr>
                               <w:jc w:val="both"/>
                               <w:rPr>
+                                <w:color w:val="538135" w:themeColor="accent6" w:themeShade="BF"/>
                                 <w:lang w:val="en-US"/>
                               </w:rPr>
                             </w:pPr>
@@ -8159,18 +8250,27 @@
                                 <w:color w:val="538135" w:themeColor="accent6" w:themeShade="BF"/>
                                 <w:lang w:val="en-US"/>
                               </w:rPr>
-                              <w:t xml:space="preserve"> = 0</w:t>
+                              <w:t xml:space="preserve"> = </w:t>
+                            </w:r>
+                            <w:r>
+                              <w:rPr>
+                                <w:color w:val="538135" w:themeColor="accent6" w:themeShade="BF"/>
+                                <w:lang w:val="en-US"/>
+                              </w:rPr>
+                              <w:t>a + 1 = 1</w:t>
                             </w:r>
                           </w:p>
                           <w:p>
                             <w:pPr>
                               <w:jc w:val="both"/>
                               <w:rPr>
+                                <w:color w:val="000000" w:themeColor="text1"/>
                                 <w:lang w:val="en-US"/>
                               </w:rPr>
                             </w:pPr>
                             <w:r>
                               <w:rPr>
+                                <w:color w:val="000000" w:themeColor="text1"/>
                                 <w:lang w:val="en-US"/>
                               </w:rPr>
                               <w:t>R1 = 1</w:t>
@@ -8180,38 +8280,37 @@
                             <w:pPr>
                               <w:jc w:val="both"/>
                               <w:rPr>
+                                <w:color w:val="000000" w:themeColor="text1"/>
                                 <w:lang w:val="en-US"/>
                               </w:rPr>
                             </w:pPr>
                             <w:r>
                               <w:rPr>
-                                <w:lang w:val="en-US"/>
-                              </w:rPr>
-                              <w:t>R0=R1</w:t>
+                                <w:color w:val="000000" w:themeColor="text1"/>
+                                <w:lang w:val="en-US"/>
+                              </w:rPr>
+                              <w:t>R0 = R1</w:t>
                             </w:r>
                           </w:p>
                           <w:p>
                             <w:pPr>
                               <w:jc w:val="both"/>
                               <w:rPr>
+                                <w:color w:val="000000" w:themeColor="text1"/>
                                 <w:lang w:val="en-US"/>
                               </w:rPr>
                             </w:pPr>
                             <w:r>
                               <w:rPr>
-                                <w:lang w:val="en-US"/>
-                              </w:rPr>
-                              <w:t xml:space="preserve">R1 = </w:t>
-                            </w:r>
-                            <w:r>
-                              <w:rPr>
-                                <w:lang w:val="en-US"/>
-                              </w:rPr>
-                              <w:t>&amp;</w:t>
+                                <w:color w:val="000000" w:themeColor="text1"/>
+                                <w:lang w:val="en-US"/>
+                              </w:rPr>
+                              <w:t>R1 = &amp;</w:t>
                             </w:r>
                             <w:proofErr w:type="spellStart"/>
                             <w:r>
                               <w:rPr>
+                                <w:color w:val="000000" w:themeColor="text1"/>
                                 <w:lang w:val="en-US"/>
                               </w:rPr>
                               <w:t>addr</w:t>
@@ -8222,99 +8321,16 @@
                             <w:pPr>
                               <w:jc w:val="both"/>
                               <w:rPr>
+                                <w:color w:val="000000" w:themeColor="text1"/>
                                 <w:lang w:val="en-US"/>
                               </w:rPr>
                             </w:pPr>
                             <w:r>
                               <w:rPr>
+                                <w:color w:val="000000" w:themeColor="text1"/>
                                 <w:lang w:val="en-US"/>
                               </w:rPr>
                               <w:t>R1 = M[R1]</w:t>
-                            </w:r>
-                          </w:p>
-                          <w:p>
-                            <w:pPr>
-                              <w:jc w:val="both"/>
-                              <w:rPr>
-                                <w:lang w:val="en-US"/>
-                              </w:rPr>
-                            </w:pPr>
-                            <w:r>
-                              <w:rPr>
-                                <w:lang w:val="en-US"/>
-                              </w:rPr>
-                              <w:t>M[R1] = R0</w:t>
-                            </w:r>
-                            <w:r>
-                              <w:rPr>
-                                <w:lang w:val="en-US"/>
-                              </w:rPr>
-                              <w:t xml:space="preserve"> </w:t>
-                            </w:r>
-                            <w:r>
-                              <w:rPr>
-                                <w:color w:val="538135" w:themeColor="accent6" w:themeShade="BF"/>
-                                <w:lang w:val="en-US"/>
-                              </w:rPr>
-                              <w:t xml:space="preserve"># </w:t>
-                            </w:r>
-                            <w:proofErr w:type="gramStart"/>
-                            <w:r>
-                              <w:rPr>
-                                <w:color w:val="538135" w:themeColor="accent6" w:themeShade="BF"/>
-                                <w:lang w:val="en-US"/>
-                              </w:rPr>
-                              <w:t>a[</w:t>
-                            </w:r>
-                            <w:proofErr w:type="gramEnd"/>
-                            <w:r>
-                              <w:rPr>
-                                <w:color w:val="538135" w:themeColor="accent6" w:themeShade="BF"/>
-                                <w:lang w:val="en-US"/>
-                              </w:rPr>
-                              <w:t>0]=1</w:t>
-                            </w:r>
-                          </w:p>
-                          <w:p>
-                            <w:pPr>
-                              <w:jc w:val="both"/>
-                              <w:rPr>
-                                <w:lang w:val="en-US"/>
-                              </w:rPr>
-                            </w:pPr>
-                            <w:r>
-                              <w:rPr>
-                                <w:lang w:val="en-US"/>
-                              </w:rPr>
-                              <w:t>R1 =1</w:t>
-                            </w:r>
-                          </w:p>
-                          <w:p>
-                            <w:pPr>
-                              <w:jc w:val="both"/>
-                              <w:rPr>
-                                <w:lang w:val="en-US"/>
-                              </w:rPr>
-                            </w:pPr>
-                            <w:r>
-                              <w:rPr>
-                                <w:lang w:val="en-US"/>
-                              </w:rPr>
-                              <w:t>R0 = R1</w:t>
-                            </w:r>
-                          </w:p>
-                          <w:p>
-                            <w:pPr>
-                              <w:jc w:val="both"/>
-                              <w:rPr>
-                                <w:lang w:val="en-US"/>
-                              </w:rPr>
-                            </w:pPr>
-                            <w:r>
-                              <w:rPr>
-                                <w:lang w:val="en-US"/>
-                              </w:rPr>
-                              <w:t>R1 = 1</w:t>
                             </w:r>
                           </w:p>
                           <w:p>
@@ -8950,7 +8966,7 @@
                         <w:rPr>
                           <w:lang w:val="en-US"/>
                         </w:rPr>
-                        <w:t>R1=a</w:t>
+                        <w:t>R1 = 1</w:t>
                       </w:r>
                     </w:p>
                     <w:p>
@@ -8964,7 +8980,7 @@
                         <w:rPr>
                           <w:lang w:val="en-US"/>
                         </w:rPr>
-                        <w:t>R0=R1</w:t>
+                        <w:t>R0 = R1</w:t>
                       </w:r>
                     </w:p>
                     <w:p>
@@ -8978,7 +8994,31 @@
                         <w:rPr>
                           <w:lang w:val="en-US"/>
                         </w:rPr>
-                        <w:t>R1= 0</w:t>
+                        <w:t>R1</w:t>
+                      </w:r>
+                      <w:r>
+                        <w:rPr>
+                          <w:lang w:val="en-US"/>
+                        </w:rPr>
+                        <w:t xml:space="preserve"> </w:t>
+                      </w:r>
+                      <w:r>
+                        <w:rPr>
+                          <w:lang w:val="en-US"/>
+                        </w:rPr>
+                        <w:t>=</w:t>
+                      </w:r>
+                      <w:r>
+                        <w:rPr>
+                          <w:lang w:val="en-US"/>
+                        </w:rPr>
+                        <w:t xml:space="preserve"> </w:t>
+                      </w:r>
+                      <w:r>
+                        <w:rPr>
+                          <w:lang w:val="en-US"/>
+                        </w:rPr>
+                        <w:t>a</w:t>
                       </w:r>
                     </w:p>
                     <w:p>
@@ -8992,7 +9032,78 @@
                         <w:rPr>
                           <w:lang w:val="en-US"/>
                         </w:rPr>
-                        <w:t xml:space="preserve">R0 = R1 + R0 </w:t>
+                        <w:t>M[R1] = R0</w:t>
+                      </w:r>
+                      <w:r>
+                        <w:rPr>
+                          <w:lang w:val="en-US"/>
+                        </w:rPr>
+                        <w:t xml:space="preserve"> </w:t>
+                      </w:r>
+                      <w:r>
+                        <w:rPr>
+                          <w:color w:val="538135" w:themeColor="accent6" w:themeShade="BF"/>
+                          <w:lang w:val="en-US"/>
+                        </w:rPr>
+                        <w:t xml:space="preserve"># </w:t>
+                      </w:r>
+                      <w:proofErr w:type="gramStart"/>
+                      <w:r>
+                        <w:rPr>
+                          <w:color w:val="538135" w:themeColor="accent6" w:themeShade="BF"/>
+                          <w:lang w:val="en-US"/>
+                        </w:rPr>
+                        <w:t>a[</w:t>
+                      </w:r>
+                      <w:proofErr w:type="gramEnd"/>
+                      <w:r>
+                        <w:rPr>
+                          <w:color w:val="538135" w:themeColor="accent6" w:themeShade="BF"/>
+                          <w:lang w:val="en-US"/>
+                        </w:rPr>
+                        <w:t>0]=1</w:t>
+                      </w:r>
+                    </w:p>
+                    <w:p>
+                      <w:pPr>
+                        <w:jc w:val="both"/>
+                        <w:rPr>
+                          <w:lang w:val="en-US"/>
+                        </w:rPr>
+                      </w:pPr>
+                      <w:r>
+                        <w:rPr>
+                          <w:lang w:val="en-US"/>
+                        </w:rPr>
+                        <w:t>R0 = R1</w:t>
+                      </w:r>
+                    </w:p>
+                    <w:p>
+                      <w:pPr>
+                        <w:jc w:val="both"/>
+                        <w:rPr>
+                          <w:lang w:val="en-US"/>
+                        </w:rPr>
+                      </w:pPr>
+                      <w:r>
+                        <w:rPr>
+                          <w:lang w:val="en-US"/>
+                        </w:rPr>
+                        <w:t>R1 = 1</w:t>
+                      </w:r>
+                    </w:p>
+                    <w:p>
+                      <w:pPr>
+                        <w:jc w:val="both"/>
+                        <w:rPr>
+                          <w:lang w:val="en-US"/>
+                        </w:rPr>
+                      </w:pPr>
+                      <w:r>
+                        <w:rPr>
+                          <w:lang w:val="en-US"/>
+                        </w:rPr>
+                        <w:t xml:space="preserve">R0 = R0 + R1 </w:t>
                       </w:r>
                     </w:p>
                     <w:p>
@@ -9027,6 +9138,7 @@
                       <w:pPr>
                         <w:jc w:val="both"/>
                         <w:rPr>
+                          <w:color w:val="538135" w:themeColor="accent6" w:themeShade="BF"/>
                           <w:lang w:val="en-US"/>
                         </w:rPr>
                       </w:pPr>
@@ -9077,18 +9189,27 @@
                           <w:color w:val="538135" w:themeColor="accent6" w:themeShade="BF"/>
                           <w:lang w:val="en-US"/>
                         </w:rPr>
-                        <w:t xml:space="preserve"> = 0</w:t>
+                        <w:t xml:space="preserve"> = </w:t>
+                      </w:r>
+                      <w:r>
+                        <w:rPr>
+                          <w:color w:val="538135" w:themeColor="accent6" w:themeShade="BF"/>
+                          <w:lang w:val="en-US"/>
+                        </w:rPr>
+                        <w:t>a + 1 = 1</w:t>
                       </w:r>
                     </w:p>
                     <w:p>
                       <w:pPr>
                         <w:jc w:val="both"/>
                         <w:rPr>
+                          <w:color w:val="000000" w:themeColor="text1"/>
                           <w:lang w:val="en-US"/>
                         </w:rPr>
                       </w:pPr>
                       <w:r>
                         <w:rPr>
+                          <w:color w:val="000000" w:themeColor="text1"/>
                           <w:lang w:val="en-US"/>
                         </w:rPr>
                         <w:t>R1 = 1</w:t>
@@ -9098,38 +9219,37 @@
                       <w:pPr>
                         <w:jc w:val="both"/>
                         <w:rPr>
+                          <w:color w:val="000000" w:themeColor="text1"/>
                           <w:lang w:val="en-US"/>
                         </w:rPr>
                       </w:pPr>
                       <w:r>
                         <w:rPr>
-                          <w:lang w:val="en-US"/>
-                        </w:rPr>
-                        <w:t>R0=R1</w:t>
+                          <w:color w:val="000000" w:themeColor="text1"/>
+                          <w:lang w:val="en-US"/>
+                        </w:rPr>
+                        <w:t>R0 = R1</w:t>
                       </w:r>
                     </w:p>
                     <w:p>
                       <w:pPr>
                         <w:jc w:val="both"/>
                         <w:rPr>
+                          <w:color w:val="000000" w:themeColor="text1"/>
                           <w:lang w:val="en-US"/>
                         </w:rPr>
                       </w:pPr>
                       <w:r>
                         <w:rPr>
-                          <w:lang w:val="en-US"/>
-                        </w:rPr>
-                        <w:t xml:space="preserve">R1 = </w:t>
-                      </w:r>
-                      <w:r>
-                        <w:rPr>
-                          <w:lang w:val="en-US"/>
-                        </w:rPr>
-                        <w:t>&amp;</w:t>
+                          <w:color w:val="000000" w:themeColor="text1"/>
+                          <w:lang w:val="en-US"/>
+                        </w:rPr>
+                        <w:t>R1 = &amp;</w:t>
                       </w:r>
                       <w:proofErr w:type="spellStart"/>
                       <w:r>
                         <w:rPr>
+                          <w:color w:val="000000" w:themeColor="text1"/>
                           <w:lang w:val="en-US"/>
                         </w:rPr>
                         <w:t>addr</w:t>
@@ -9140,99 +9260,16 @@
                       <w:pPr>
                         <w:jc w:val="both"/>
                         <w:rPr>
+                          <w:color w:val="000000" w:themeColor="text1"/>
                           <w:lang w:val="en-US"/>
                         </w:rPr>
                       </w:pPr>
                       <w:r>
                         <w:rPr>
+                          <w:color w:val="000000" w:themeColor="text1"/>
                           <w:lang w:val="en-US"/>
                         </w:rPr>
                         <w:t>R1 = M[R1]</w:t>
-                      </w:r>
-                    </w:p>
-                    <w:p>
-                      <w:pPr>
-                        <w:jc w:val="both"/>
-                        <w:rPr>
-                          <w:lang w:val="en-US"/>
-                        </w:rPr>
-                      </w:pPr>
-                      <w:r>
-                        <w:rPr>
-                          <w:lang w:val="en-US"/>
-                        </w:rPr>
-                        <w:t>M[R1] = R0</w:t>
-                      </w:r>
-                      <w:r>
-                        <w:rPr>
-                          <w:lang w:val="en-US"/>
-                        </w:rPr>
-                        <w:t xml:space="preserve"> </w:t>
-                      </w:r>
-                      <w:r>
-                        <w:rPr>
-                          <w:color w:val="538135" w:themeColor="accent6" w:themeShade="BF"/>
-                          <w:lang w:val="en-US"/>
-                        </w:rPr>
-                        <w:t xml:space="preserve"># </w:t>
-                      </w:r>
-                      <w:proofErr w:type="gramStart"/>
-                      <w:r>
-                        <w:rPr>
-                          <w:color w:val="538135" w:themeColor="accent6" w:themeShade="BF"/>
-                          <w:lang w:val="en-US"/>
-                        </w:rPr>
-                        <w:t>a[</w:t>
-                      </w:r>
-                      <w:proofErr w:type="gramEnd"/>
-                      <w:r>
-                        <w:rPr>
-                          <w:color w:val="538135" w:themeColor="accent6" w:themeShade="BF"/>
-                          <w:lang w:val="en-US"/>
-                        </w:rPr>
-                        <w:t>0]=1</w:t>
-                      </w:r>
-                    </w:p>
-                    <w:p>
-                      <w:pPr>
-                        <w:jc w:val="both"/>
-                        <w:rPr>
-                          <w:lang w:val="en-US"/>
-                        </w:rPr>
-                      </w:pPr>
-                      <w:r>
-                        <w:rPr>
-                          <w:lang w:val="en-US"/>
-                        </w:rPr>
-                        <w:t>R1 =1</w:t>
-                      </w:r>
-                    </w:p>
-                    <w:p>
-                      <w:pPr>
-                        <w:jc w:val="both"/>
-                        <w:rPr>
-                          <w:lang w:val="en-US"/>
-                        </w:rPr>
-                      </w:pPr>
-                      <w:r>
-                        <w:rPr>
-                          <w:lang w:val="en-US"/>
-                        </w:rPr>
-                        <w:t>R0 = R1</w:t>
-                      </w:r>
-                    </w:p>
-                    <w:p>
-                      <w:pPr>
-                        <w:jc w:val="both"/>
-                        <w:rPr>
-                          <w:lang w:val="en-US"/>
-                        </w:rPr>
-                      </w:pPr>
-                      <w:r>
-                        <w:rPr>
-                          <w:lang w:val="en-US"/>
-                        </w:rPr>
-                        <w:t>R1 = 1</w:t>
                       </w:r>
                     </w:p>
                     <w:p>
@@ -10742,14 +10779,7 @@
                           <w:color w:val="538135" w:themeColor="accent6" w:themeShade="BF"/>
                           <w:lang w:val="en-US"/>
                         </w:rPr>
-                        <w:t xml:space="preserve"># </w:t>
-                      </w:r>
-                      <w:r>
-                        <w:rPr>
-                          <w:color w:val="538135" w:themeColor="accent6" w:themeShade="BF"/>
-                          <w:lang w:val="en-US"/>
-                        </w:rPr>
-                        <w:t>R0 = a+i+1</w:t>
+                        <w:t># R0 = a+i+1</w:t>
                       </w:r>
                     </w:p>
                     <w:p>
@@ -10814,14 +10844,7 @@
                           <w:color w:val="538135" w:themeColor="accent6" w:themeShade="BF"/>
                           <w:lang w:val="en-US"/>
                         </w:rPr>
-                        <w:t xml:space="preserve"># </w:t>
-                      </w:r>
-                      <w:r>
-                        <w:rPr>
-                          <w:color w:val="538135" w:themeColor="accent6" w:themeShade="BF"/>
-                          <w:lang w:val="en-US"/>
-                        </w:rPr>
-                        <w:t>addr2 = a+i+1</w:t>
+                        <w:t># addr2 = a+i+1</w:t>
                       </w:r>
                     </w:p>
                     <w:p>
@@ -10860,14 +10883,7 @@
                           <w:color w:val="538135" w:themeColor="accent6" w:themeShade="BF"/>
                           <w:lang w:val="en-US"/>
                         </w:rPr>
-                        <w:t xml:space="preserve"># </w:t>
-                      </w:r>
-                      <w:r>
-                        <w:rPr>
-                          <w:color w:val="538135" w:themeColor="accent6" w:themeShade="BF"/>
-                          <w:lang w:val="en-US"/>
-                        </w:rPr>
-                        <w:t>R0 = a+i+2</w:t>
+                        <w:t># R0 = a+i+2</w:t>
                       </w:r>
                     </w:p>
                     <w:p>
@@ -10999,14 +11015,7 @@
                           <w:color w:val="538135" w:themeColor="accent6" w:themeShade="BF"/>
                           <w:lang w:val="en-US"/>
                         </w:rPr>
-                        <w:t xml:space="preserve"># </w:t>
-                      </w:r>
-                      <w:r>
-                        <w:rPr>
-                          <w:color w:val="538135" w:themeColor="accent6" w:themeShade="BF"/>
-                          <w:lang w:val="en-US"/>
-                        </w:rPr>
-                        <w:t>get the value of *(</w:t>
+                        <w:t># get the value of *(</w:t>
                       </w:r>
                       <w:proofErr w:type="spellStart"/>
                       <w:r>
@@ -11190,14 +11199,7 @@
                           <w:color w:val="538135" w:themeColor="accent6" w:themeShade="BF"/>
                           <w:lang w:val="en-US"/>
                         </w:rPr>
-                        <w:t>#</w:t>
-                      </w:r>
-                      <w:r>
-                        <w:rPr>
-                          <w:color w:val="538135" w:themeColor="accent6" w:themeShade="BF"/>
-                          <w:lang w:val="en-US"/>
-                        </w:rPr>
-                        <w:t xml:space="preserve"> a[i+2]=a[</w:t>
+                        <w:t># a[i+2]=a[</w:t>
                       </w:r>
                       <w:proofErr w:type="spellStart"/>
                       <w:r>
@@ -11346,14 +11348,7 @@
                           <w:color w:val="538135" w:themeColor="accent6" w:themeShade="BF"/>
                           <w:lang w:val="en-US"/>
                         </w:rPr>
-                        <w:t>#</w:t>
-                      </w:r>
-                      <w:r>
-                        <w:rPr>
-                          <w:color w:val="538135" w:themeColor="accent6" w:themeShade="BF"/>
-                          <w:lang w:val="en-US"/>
-                        </w:rPr>
-                        <w:t xml:space="preserve"> i = i+1</w:t>
+                        <w:t># i = i+1</w:t>
                       </w:r>
                     </w:p>
                     <w:p>
@@ -11944,7 +11939,7 @@
           <w:lang w:val="zh-CN"/>
         </w:rPr>
         <w:drawing>
-          <wp:inline distT="0" distB="0" distL="0" distR="0" wp14:anchorId="28A02BD4" wp14:editId="15248046">
+          <wp:inline distT="0" distB="0" distL="0" distR="0" wp14:anchorId="28A02BD4" wp14:editId="65850FC6">
             <wp:extent cx="5943600" cy="3343275"/>
             <wp:effectExtent l="0" t="0" r="0" b="0"/>
             <wp:docPr id="1979932705" name="Picture 2"/>
@@ -12836,7 +12831,7 @@
           <w:lang w:val="en-US"/>
         </w:rPr>
         <w:drawing>
-          <wp:inline distT="0" distB="0" distL="0" distR="0" wp14:anchorId="2E9DC1C8" wp14:editId="3951E0A9">
+          <wp:inline distT="0" distB="0" distL="0" distR="0" wp14:anchorId="2E9DC1C8" wp14:editId="51A5ED15">
             <wp:extent cx="5943600" cy="3343275"/>
             <wp:effectExtent l="0" t="0" r="0" b="0"/>
             <wp:docPr id="153409627" name="Picture 4"/>

</xml_diff>